<commit_message>
Mostly changes to the report doc and a bug fix in SimpleTactical
</commit_message>
<xml_diff>
--- a/07 - Spike - Tactical Analysis with PlanetWars/Spike Report - Task 7 - PlanetWars Tactical Analysis.docx
+++ b/07 - Spike - Tactical Analysis with PlanetWars/Spike Report - Task 7 - PlanetWars Tactical Analysis.docx
@@ -106,7 +106,7 @@
         </w:numPr>
       </w:pPr>
       <w:r>
-        <w:t>Visual Studio (VS) 2017 (for editing code)</w:t>
+        <w:t>Command prompt (for executing and testing the code)</w:t>
       </w:r>
     </w:p>
     <w:p>
@@ -118,7 +118,7 @@
         </w:numPr>
       </w:pPr>
       <w:r>
-        <w:t>Learning materials on Canvas (for instructions and sample code)</w:t>
+        <w:t>Visual Studio (VS) 2017 (for editing code)</w:t>
       </w:r>
     </w:p>
     <w:p>
@@ -130,7 +130,7 @@
         </w:numPr>
       </w:pPr>
       <w:r>
-        <w:t>Command prompt (for executing and testing the code)</w:t>
+        <w:t>Learning materials on Canvas (for instructions and sample code)</w:t>
       </w:r>
     </w:p>
     <w:p>
@@ -150,7 +150,10 @@
         </w:numPr>
       </w:pPr>
       <w:r>
-        <w:t xml:space="preserve">Copied the </w:t>
+        <w:t>I c</w:t>
+      </w:r>
+      <w:r>
+        <w:t xml:space="preserve">opied the </w:t>
       </w:r>
       <w:proofErr w:type="spellStart"/>
       <w:r>
@@ -254,6 +257,53 @@
       <w:r>
         <w:t xml:space="preserve"> decision making, </w:t>
       </w:r>
+      <w:r>
+        <w:t xml:space="preserve">I had it switching between three states based on planet availabilities: </w:t>
+      </w:r>
+    </w:p>
+    <w:p>
+      <w:pPr>
+        <w:pStyle w:val="ListParagraph"/>
+        <w:numPr>
+          <w:ilvl w:val="1"/>
+          <w:numId w:val="1"/>
+        </w:numPr>
+      </w:pPr>
+      <w:r>
+        <w:t xml:space="preserve">Attacking (target enemy’s high-production planets) when the enemy has 5 or less planets and </w:t>
+      </w:r>
+      <w:proofErr w:type="spellStart"/>
+      <w:r>
+        <w:t>SimpleTactical</w:t>
+      </w:r>
+      <w:proofErr w:type="spellEnd"/>
+      <w:r>
+        <w:t xml:space="preserve"> has at least 5 more than them or the condition for Growing wasn’t met.</w:t>
+      </w:r>
+    </w:p>
+    <w:p>
+      <w:pPr>
+        <w:pStyle w:val="ListParagraph"/>
+        <w:numPr>
+          <w:ilvl w:val="1"/>
+          <w:numId w:val="1"/>
+        </w:numPr>
+      </w:pPr>
+      <w:r>
+        <w:t>Growing (targeting any high-production planet) when the condition for Attacking wasn’t met and the enemy had more planets.</w:t>
+      </w:r>
+    </w:p>
+    <w:p>
+      <w:pPr>
+        <w:pStyle w:val="ListParagraph"/>
+        <w:numPr>
+          <w:ilvl w:val="1"/>
+          <w:numId w:val="1"/>
+        </w:numPr>
+      </w:pPr>
+      <w:r>
+        <w:t>Waiting (not sending new fleets) when there are no unowned planets available to attack.</w:t>
+      </w:r>
     </w:p>
     <w:p>
       <w:pPr>
@@ -274,6 +324,72 @@
       <w:r>
         <w:t xml:space="preserve"> decision making,</w:t>
       </w:r>
+      <w:r>
+        <w:t xml:space="preserve"> I took </w:t>
+      </w:r>
+      <w:proofErr w:type="spellStart"/>
+      <w:r>
+        <w:t>SimpleTactical’s</w:t>
+      </w:r>
+      <w:proofErr w:type="spellEnd"/>
+      <w:r>
+        <w:t xml:space="preserve"> code and further built upon it, with three additional states:</w:t>
+      </w:r>
+    </w:p>
+    <w:p>
+      <w:pPr>
+        <w:pStyle w:val="ListParagraph"/>
+        <w:numPr>
+          <w:ilvl w:val="1"/>
+          <w:numId w:val="1"/>
+        </w:numPr>
+      </w:pPr>
+      <w:r>
+        <w:t xml:space="preserve">Defending (reinforcing a high-production planet) if </w:t>
+      </w:r>
+      <w:proofErr w:type="spellStart"/>
+      <w:r>
+        <w:t>ComplexTactical</w:t>
+      </w:r>
+      <w:proofErr w:type="spellEnd"/>
+      <w:r>
+        <w:t xml:space="preserve"> has at least 10 planets and one of its best producers’ defences were below average, or if the enemy had launched a fleet attacking a high-production planet.</w:t>
+      </w:r>
+    </w:p>
+    <w:p>
+      <w:pPr>
+        <w:pStyle w:val="ListParagraph"/>
+        <w:numPr>
+          <w:ilvl w:val="1"/>
+          <w:numId w:val="1"/>
+        </w:numPr>
+      </w:pPr>
+      <w:r>
+        <w:t xml:space="preserve">Raiding (target a newly undefended planet) when a new fleet is detected and </w:t>
+      </w:r>
+      <w:proofErr w:type="spellStart"/>
+      <w:r>
+        <w:t>ComplexTactical</w:t>
+      </w:r>
+      <w:proofErr w:type="spellEnd"/>
+      <w:r>
+        <w:t xml:space="preserve"> would otherwise be Attacking or Growing.</w:t>
+      </w:r>
+    </w:p>
+    <w:p>
+      <w:pPr>
+        <w:pStyle w:val="ListParagraph"/>
+        <w:numPr>
+          <w:ilvl w:val="1"/>
+          <w:numId w:val="1"/>
+        </w:numPr>
+      </w:pPr>
+      <w:r>
+        <w:t>Sabotaging (damage a planet’s defences without capturing it) when it determines the actions for Attacking or Growing would not be viable.</w:t>
+      </w:r>
+      <w:r>
+        <w:t xml:space="preserve"> </w:t>
+      </w:r>
     </w:p>
     <w:p>
       <w:pPr>
@@ -284,23 +400,47 @@
         </w:numPr>
       </w:pPr>
       <w:r>
-        <w:t xml:space="preserve">To run the bot comparisons, I modified the code in </w:t>
+        <w:t xml:space="preserve">To make </w:t>
       </w:r>
       <w:proofErr w:type="spellStart"/>
       <w:r>
-        <w:t>main.py’s</w:t>
+        <w:t>ComplexTactical’s</w:t>
       </w:r>
       <w:proofErr w:type="spellEnd"/>
       <w:r>
-        <w:t xml:space="preserve"> main procedure to loop through a game a </w:t>
+        <w:t xml:space="preserve"> fleet detection work, I made a custom </w:t>
       </w:r>
       <w:proofErr w:type="spellStart"/>
       <w:r>
-        <w:t>preset</w:t>
+        <w:t>EventDispatcher</w:t>
       </w:r>
       <w:proofErr w:type="spellEnd"/>
       <w:r>
-        <w:t xml:space="preserve"> number of times, printing to the terminal the outcome of each game and the running total of each bot’s wins, losses and draws.</w:t>
+        <w:t xml:space="preserve"> class that Naïve, </w:t>
+      </w:r>
+      <w:proofErr w:type="spellStart"/>
+      <w:r>
+        <w:t>SimpleTactical</w:t>
+      </w:r>
+      <w:proofErr w:type="spellEnd"/>
+      <w:r>
+        <w:t xml:space="preserve"> and </w:t>
+      </w:r>
+      <w:proofErr w:type="spellStart"/>
+      <w:r>
+        <w:t>ComplexTactical</w:t>
+      </w:r>
+      <w:proofErr w:type="spellEnd"/>
+      <w:r>
+        <w:t xml:space="preserve"> all used to throw events whenever they dispatched a new fleet. Whenever </w:t>
+      </w:r>
+      <w:proofErr w:type="spellStart"/>
+      <w:r>
+        <w:t>ComplexTactical</w:t>
+      </w:r>
+      <w:proofErr w:type="spellEnd"/>
+      <w:r>
+        <w:t xml:space="preserve"> spotted these events, it noted the source and destination of the fleet to better determine a course of action.</w:t>
       </w:r>
     </w:p>
     <w:p>
@@ -312,21 +452,78 @@
         </w:numPr>
       </w:pPr>
       <w:r>
+        <w:lastRenderedPageBreak/>
+        <w:t xml:space="preserve">To run the bot comparisons, I modified the code in </w:t>
+      </w:r>
+      <w:proofErr w:type="spellStart"/>
+      <w:r>
+        <w:t>main.py’s</w:t>
+      </w:r>
+      <w:proofErr w:type="spellEnd"/>
+      <w:r>
+        <w:t xml:space="preserve"> main procedure to loop through a game a </w:t>
+      </w:r>
+      <w:proofErr w:type="spellStart"/>
+      <w:r>
+        <w:t>preset</w:t>
+      </w:r>
+      <w:proofErr w:type="spellEnd"/>
+      <w:r>
+        <w:t xml:space="preserve"> number of times, printing to the terminal the outcome of each game and the running total of each bot’s wins, losses and draws.</w:t>
+      </w:r>
+      <w:r>
+        <w:t xml:space="preserve"> </w:t>
+      </w:r>
+      <w:r>
         <w:t>When running the bot</w:t>
       </w:r>
       <w:r>
         <w:t xml:space="preserve"> performance</w:t>
       </w:r>
       <w:r>
-        <w:t xml:space="preserve"> comparisons, I used a d100 to select three random maps to use, and rolled 6, 26 and 88.</w:t>
-      </w:r>
-      <w:r>
-        <w:t xml:space="preserve"> For each map, I had the bots play 20 matches, then swapped their player numbers (and therefore starting planets) and play another 20 matches. At the end of each set of 20 matches, I recorded the number of wins, losses and draws for each bot.</w:t>
-      </w:r>
-    </w:p>
-    <w:p>
-      <w:r>
-        <w:br w:type="page"/>
+        <w:t xml:space="preserve"> comparisons, I select</w:t>
+      </w:r>
+      <w:r>
+        <w:t>ed</w:t>
+      </w:r>
+      <w:r>
+        <w:t xml:space="preserve"> three random maps </w:t>
+      </w:r>
+      <w:r>
+        <w:t>with a d100</w:t>
+      </w:r>
+      <w:r>
+        <w:t xml:space="preserve"> (</w:t>
+      </w:r>
+      <w:r>
+        <w:t>6, 26 and 88</w:t>
+      </w:r>
+      <w:r>
+        <w:t>)</w:t>
+      </w:r>
+      <w:r>
+        <w:t>.</w:t>
+      </w:r>
+      <w:r>
+        <w:t xml:space="preserve"> For each map, I </w:t>
+      </w:r>
+      <w:r>
+        <w:t>made</w:t>
+      </w:r>
+      <w:r>
+        <w:t xml:space="preserve"> the bots play 20 matches</w:t>
+      </w:r>
+      <w:r>
+        <w:t>, recorded the results</w:t>
+      </w:r>
+      <w:r>
+        <w:t xml:space="preserve">, then swapped their player numbers (and therefore starting planets) and </w:t>
+      </w:r>
+      <w:r>
+        <w:t xml:space="preserve">made them </w:t>
+      </w:r>
+      <w:r>
+        <w:t xml:space="preserve">play another 20 matches. </w:t>
       </w:r>
     </w:p>
     <w:p>
@@ -334,7 +531,588 @@
         <w:pStyle w:val="Heading1"/>
       </w:pPr>
       <w:r>
+        <w:t>Code Snippets</w:t>
+      </w:r>
+    </w:p>
+    <w:p>
+      <w:r>
+        <w:rPr>
+          <w:noProof/>
+        </w:rPr>
+        <mc:AlternateContent>
+          <mc:Choice Requires="wps">
+            <w:drawing>
+              <wp:anchor distT="0" distB="0" distL="114300" distR="114300" simplePos="0" relativeHeight="251665408" behindDoc="1" locked="0" layoutInCell="1" allowOverlap="1" wp14:anchorId="59578648" wp14:editId="138ACD69">
+                <wp:simplePos x="0" y="0"/>
+                <wp:positionH relativeFrom="column">
+                  <wp:posOffset>2385391</wp:posOffset>
+                </wp:positionH>
+                <wp:positionV relativeFrom="paragraph">
+                  <wp:posOffset>14577</wp:posOffset>
+                </wp:positionV>
+                <wp:extent cx="2297430" cy="635"/>
+                <wp:effectExtent l="0" t="0" r="0" b="0"/>
+                <wp:wrapTight wrapText="bothSides">
+                  <wp:wrapPolygon edited="0">
+                    <wp:start x="0" y="0"/>
+                    <wp:lineTo x="0" y="21600"/>
+                    <wp:lineTo x="21600" y="21600"/>
+                    <wp:lineTo x="21600" y="0"/>
+                  </wp:wrapPolygon>
+                </wp:wrapTight>
+                <wp:docPr id="4" name="Text Box 4"/>
+                <wp:cNvGraphicFramePr/>
+                <a:graphic xmlns:a="http://schemas.openxmlformats.org/drawingml/2006/main">
+                  <a:graphicData uri="http://schemas.microsoft.com/office/word/2010/wordprocessingShape">
+                    <wps:wsp>
+                      <wps:cNvSpPr txBox="1"/>
+                      <wps:spPr>
+                        <a:xfrm>
+                          <a:off x="0" y="0"/>
+                          <a:ext cx="2297430" cy="635"/>
+                        </a:xfrm>
+                        <a:prstGeom prst="rect">
+                          <a:avLst/>
+                        </a:prstGeom>
+                        <a:solidFill>
+                          <a:prstClr val="white"/>
+                        </a:solidFill>
+                        <a:ln>
+                          <a:noFill/>
+                        </a:ln>
+                      </wps:spPr>
+                      <wps:txbx>
+                        <w:txbxContent>
+                          <w:p>
+                            <w:pPr>
+                              <w:pStyle w:val="Caption"/>
+                              <w:rPr>
+                                <w:noProof/>
+                              </w:rPr>
+                            </w:pPr>
+                            <w:r>
+                              <w:t xml:space="preserve">Figure </w:t>
+                            </w:r>
+                            <w:fldSimple w:instr=" SEQ Figure \* ARABIC ">
+                              <w:r>
+                                <w:rPr>
+                                  <w:noProof/>
+                                </w:rPr>
+                                <w:t>1</w:t>
+                              </w:r>
+                            </w:fldSimple>
+                            <w:r>
+                              <w:t>: The custom event dispatcher for declaring the creation of new fleets.</w:t>
+                            </w:r>
+                          </w:p>
+                        </w:txbxContent>
+                      </wps:txbx>
+                      <wps:bodyPr rot="0" spcFirstLastPara="0" vertOverflow="overflow" horzOverflow="overflow" vert="horz" wrap="square" lIns="0" tIns="0" rIns="0" bIns="0" numCol="1" spcCol="0" rtlCol="0" fromWordArt="0" anchor="t" anchorCtr="0" forceAA="0" compatLnSpc="1">
+                        <a:prstTxWarp prst="textNoShape">
+                          <a:avLst/>
+                        </a:prstTxWarp>
+                        <a:spAutoFit/>
+                      </wps:bodyPr>
+                    </wps:wsp>
+                  </a:graphicData>
+                </a:graphic>
+              </wp:anchor>
+            </w:drawing>
+          </mc:Choice>
+          <mc:Fallback>
+            <w:pict>
+              <v:shapetype w14:anchorId="59578648" id="_x0000_t202" coordsize="21600,21600" o:spt="202" path="m,l,21600r21600,l21600,xe">
+                <v:stroke joinstyle="miter"/>
+                <v:path gradientshapeok="t" o:connecttype="rect"/>
+              </v:shapetype>
+              <v:shape id="Text Box 4" o:spid="_x0000_s1026" type="#_x0000_t202" style="position:absolute;left:0;text-align:left;margin-left:187.85pt;margin-top:1.15pt;width:180.9pt;height:.05pt;z-index:-251651072;visibility:visible;mso-wrap-style:square;mso-wrap-distance-left:9pt;mso-wrap-distance-top:0;mso-wrap-distance-right:9pt;mso-wrap-distance-bottom:0;mso-position-horizontal:absolute;mso-position-horizontal-relative:text;mso-position-vertical:absolute;mso-position-vertical-relative:text;v-text-anchor:top" o:gfxdata="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" stroked="f">
+                <v:textbox style="mso-fit-shape-to-text:t" inset="0,0,0,0">
+                  <w:txbxContent>
+                    <w:p>
+                      <w:pPr>
+                        <w:pStyle w:val="Caption"/>
+                        <w:rPr>
+                          <w:noProof/>
+                        </w:rPr>
+                      </w:pPr>
+                      <w:r>
+                        <w:t xml:space="preserve">Figure </w:t>
+                      </w:r>
+                      <w:fldSimple w:instr=" SEQ Figure \* ARABIC ">
+                        <w:r>
+                          <w:rPr>
+                            <w:noProof/>
+                          </w:rPr>
+                          <w:t>1</w:t>
+                        </w:r>
+                      </w:fldSimple>
+                      <w:r>
+                        <w:t>: The custom event dispatcher for declaring the creation of new fleets.</w:t>
+                      </w:r>
+                    </w:p>
+                  </w:txbxContent>
+                </v:textbox>
+                <w10:wrap type="tight"/>
+              </v:shape>
+            </w:pict>
+          </mc:Fallback>
+        </mc:AlternateContent>
+      </w:r>
+      <w:r>
+        <w:rPr>
+          <w:noProof/>
+        </w:rPr>
+        <w:drawing>
+          <wp:anchor distT="0" distB="0" distL="114300" distR="114300" simplePos="0" relativeHeight="251663360" behindDoc="0" locked="0" layoutInCell="1" allowOverlap="1" wp14:anchorId="54F8201C" wp14:editId="48809A46">
+            <wp:simplePos x="0" y="0"/>
+            <wp:positionH relativeFrom="column">
+              <wp:posOffset>0</wp:posOffset>
+            </wp:positionH>
+            <wp:positionV relativeFrom="paragraph">
+              <wp:posOffset>7620</wp:posOffset>
+            </wp:positionV>
+            <wp:extent cx="2297430" cy="880110"/>
+            <wp:effectExtent l="0" t="0" r="7620" b="0"/>
+            <wp:wrapTight wrapText="bothSides">
+              <wp:wrapPolygon edited="0">
+                <wp:start x="0" y="0"/>
+                <wp:lineTo x="0" y="21039"/>
+                <wp:lineTo x="21493" y="21039"/>
+                <wp:lineTo x="21493" y="0"/>
+                <wp:lineTo x="0" y="0"/>
+              </wp:wrapPolygon>
+            </wp:wrapTight>
+            <wp:docPr id="3" name="Picture 3"/>
+            <wp:cNvGraphicFramePr>
+              <a:graphicFrameLocks xmlns:a="http://schemas.openxmlformats.org/drawingml/2006/main" noChangeAspect="1"/>
+            </wp:cNvGraphicFramePr>
+            <a:graphic xmlns:a="http://schemas.openxmlformats.org/drawingml/2006/main">
+              <a:graphicData uri="http://schemas.openxmlformats.org/drawingml/2006/picture">
+                <pic:pic xmlns:pic="http://schemas.openxmlformats.org/drawingml/2006/picture">
+                  <pic:nvPicPr>
+                    <pic:cNvPr id="1" name=""/>
+                    <pic:cNvPicPr/>
+                  </pic:nvPicPr>
+                  <pic:blipFill>
+                    <a:blip r:embed="rId5"/>
+                    <a:stretch>
+                      <a:fillRect/>
+                    </a:stretch>
+                  </pic:blipFill>
+                  <pic:spPr>
+                    <a:xfrm>
+                      <a:off x="0" y="0"/>
+                      <a:ext cx="2297430" cy="880110"/>
+                    </a:xfrm>
+                    <a:prstGeom prst="rect">
+                      <a:avLst/>
+                    </a:prstGeom>
+                  </pic:spPr>
+                </pic:pic>
+              </a:graphicData>
+            </a:graphic>
+            <wp14:sizeRelH relativeFrom="margin">
+              <wp14:pctWidth>0</wp14:pctWidth>
+            </wp14:sizeRelH>
+            <wp14:sizeRelV relativeFrom="margin">
+              <wp14:pctHeight>0</wp14:pctHeight>
+            </wp14:sizeRelV>
+          </wp:anchor>
+        </w:drawing>
+      </w:r>
+    </w:p>
+    <w:p/>
+    <w:p/>
+    <w:p/>
+    <w:p/>
+    <w:p>
+      <w:r>
+        <w:rPr>
+          <w:noProof/>
+        </w:rPr>
+        <w:drawing>
+          <wp:anchor distT="0" distB="0" distL="114300" distR="114300" simplePos="0" relativeHeight="251659264" behindDoc="0" locked="0" layoutInCell="1" allowOverlap="1" wp14:anchorId="74094FC2" wp14:editId="5036E2DF">
+            <wp:simplePos x="0" y="0"/>
+            <wp:positionH relativeFrom="column">
+              <wp:posOffset>-55245</wp:posOffset>
+            </wp:positionH>
+            <wp:positionV relativeFrom="paragraph">
+              <wp:posOffset>313690</wp:posOffset>
+            </wp:positionV>
+            <wp:extent cx="5731510" cy="4789805"/>
+            <wp:effectExtent l="0" t="0" r="2540" b="0"/>
+            <wp:wrapTight wrapText="bothSides">
+              <wp:wrapPolygon edited="0">
+                <wp:start x="0" y="0"/>
+                <wp:lineTo x="0" y="21477"/>
+                <wp:lineTo x="21538" y="21477"/>
+                <wp:lineTo x="21538" y="0"/>
+                <wp:lineTo x="0" y="0"/>
+              </wp:wrapPolygon>
+            </wp:wrapTight>
+            <wp:docPr id="1" name="Picture 1"/>
+            <wp:cNvGraphicFramePr>
+              <a:graphicFrameLocks xmlns:a="http://schemas.openxmlformats.org/drawingml/2006/main" noChangeAspect="1"/>
+            </wp:cNvGraphicFramePr>
+            <a:graphic xmlns:a="http://schemas.openxmlformats.org/drawingml/2006/main">
+              <a:graphicData uri="http://schemas.openxmlformats.org/drawingml/2006/picture">
+                <pic:pic xmlns:pic="http://schemas.openxmlformats.org/drawingml/2006/picture">
+                  <pic:nvPicPr>
+                    <pic:cNvPr id="1" name=""/>
+                    <pic:cNvPicPr/>
+                  </pic:nvPicPr>
+                  <pic:blipFill>
+                    <a:blip r:embed="rId6"/>
+                    <a:stretch>
+                      <a:fillRect/>
+                    </a:stretch>
+                  </pic:blipFill>
+                  <pic:spPr>
+                    <a:xfrm>
+                      <a:off x="0" y="0"/>
+                      <a:ext cx="5731510" cy="4789805"/>
+                    </a:xfrm>
+                    <a:prstGeom prst="rect">
+                      <a:avLst/>
+                    </a:prstGeom>
+                  </pic:spPr>
+                </pic:pic>
+              </a:graphicData>
+            </a:graphic>
+          </wp:anchor>
+        </w:drawing>
+      </w:r>
+      <w:r>
+        <w:rPr>
+          <w:noProof/>
+        </w:rPr>
+        <mc:AlternateContent>
+          <mc:Choice Requires="wps">
+            <w:drawing>
+              <wp:anchor distT="0" distB="0" distL="114300" distR="114300" simplePos="0" relativeHeight="251661312" behindDoc="1" locked="0" layoutInCell="1" allowOverlap="1" wp14:anchorId="2ED9552B" wp14:editId="64AA6A2A">
+                <wp:simplePos x="0" y="0"/>
+                <wp:positionH relativeFrom="column">
+                  <wp:posOffset>-55880</wp:posOffset>
+                </wp:positionH>
+                <wp:positionV relativeFrom="paragraph">
+                  <wp:posOffset>5222654</wp:posOffset>
+                </wp:positionV>
+                <wp:extent cx="5731510" cy="635"/>
+                <wp:effectExtent l="0" t="0" r="0" b="0"/>
+                <wp:wrapTight wrapText="bothSides">
+                  <wp:wrapPolygon edited="0">
+                    <wp:start x="0" y="0"/>
+                    <wp:lineTo x="0" y="21600"/>
+                    <wp:lineTo x="21600" y="21600"/>
+                    <wp:lineTo x="21600" y="0"/>
+                  </wp:wrapPolygon>
+                </wp:wrapTight>
+                <wp:docPr id="2" name="Text Box 2"/>
+                <wp:cNvGraphicFramePr/>
+                <a:graphic xmlns:a="http://schemas.openxmlformats.org/drawingml/2006/main">
+                  <a:graphicData uri="http://schemas.microsoft.com/office/word/2010/wordprocessingShape">
+                    <wps:wsp>
+                      <wps:cNvSpPr txBox="1"/>
+                      <wps:spPr>
+                        <a:xfrm>
+                          <a:off x="0" y="0"/>
+                          <a:ext cx="5731510" cy="635"/>
+                        </a:xfrm>
+                        <a:prstGeom prst="rect">
+                          <a:avLst/>
+                        </a:prstGeom>
+                        <a:solidFill>
+                          <a:prstClr val="white"/>
+                        </a:solidFill>
+                        <a:ln>
+                          <a:noFill/>
+                        </a:ln>
+                      </wps:spPr>
+                      <wps:txbx>
+                        <w:txbxContent>
+                          <w:p>
+                            <w:pPr>
+                              <w:pStyle w:val="Caption"/>
+                              <w:rPr>
+                                <w:noProof/>
+                              </w:rPr>
+                            </w:pPr>
+                            <w:r>
+                              <w:t xml:space="preserve">Figure </w:t>
+                            </w:r>
+                            <w:fldSimple w:instr=" SEQ Figure \* ARABIC ">
+                              <w:r>
+                                <w:rPr>
+                                  <w:noProof/>
+                                </w:rPr>
+                                <w:t>2</w:t>
+                              </w:r>
+                            </w:fldSimple>
+                            <w:r>
+                              <w:t xml:space="preserve">: The actions taken by </w:t>
+                            </w:r>
+                            <w:proofErr w:type="spellStart"/>
+                            <w:r>
+                              <w:t>SimpleTactical</w:t>
+                            </w:r>
+                            <w:proofErr w:type="spellEnd"/>
+                            <w:r>
+                              <w:t xml:space="preserve"> when assessing what to do in each state.</w:t>
+                            </w:r>
+                          </w:p>
+                        </w:txbxContent>
+                      </wps:txbx>
+                      <wps:bodyPr rot="0" spcFirstLastPara="0" vertOverflow="overflow" horzOverflow="overflow" vert="horz" wrap="square" lIns="0" tIns="0" rIns="0" bIns="0" numCol="1" spcCol="0" rtlCol="0" fromWordArt="0" anchor="t" anchorCtr="0" forceAA="0" compatLnSpc="1">
+                        <a:prstTxWarp prst="textNoShape">
+                          <a:avLst/>
+                        </a:prstTxWarp>
+                        <a:spAutoFit/>
+                      </wps:bodyPr>
+                    </wps:wsp>
+                  </a:graphicData>
+                </a:graphic>
+              </wp:anchor>
+            </w:drawing>
+          </mc:Choice>
+          <mc:Fallback>
+            <w:pict>
+              <v:shape w14:anchorId="2ED9552B" id="Text Box 2" o:spid="_x0000_s1027" type="#_x0000_t202" style="position:absolute;left:0;text-align:left;margin-left:-4.4pt;margin-top:411.25pt;width:451.3pt;height:.05pt;z-index:-251655168;visibility:visible;mso-wrap-style:square;mso-wrap-distance-left:9pt;mso-wrap-distance-top:0;mso-wrap-distance-right:9pt;mso-wrap-distance-bottom:0;mso-position-horizontal:absolute;mso-position-horizontal-relative:text;mso-position-vertical:absolute;mso-position-vertical-relative:text;v-text-anchor:top" o:gfxdata="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" stroked="f">
+                <v:textbox style="mso-fit-shape-to-text:t" inset="0,0,0,0">
+                  <w:txbxContent>
+                    <w:p>
+                      <w:pPr>
+                        <w:pStyle w:val="Caption"/>
+                        <w:rPr>
+                          <w:noProof/>
+                        </w:rPr>
+                      </w:pPr>
+                      <w:r>
+                        <w:t xml:space="preserve">Figure </w:t>
+                      </w:r>
+                      <w:fldSimple w:instr=" SEQ Figure \* ARABIC ">
+                        <w:r>
+                          <w:rPr>
+                            <w:noProof/>
+                          </w:rPr>
+                          <w:t>2</w:t>
+                        </w:r>
+                      </w:fldSimple>
+                      <w:r>
+                        <w:t xml:space="preserve">: The actions taken by </w:t>
+                      </w:r>
+                      <w:proofErr w:type="spellStart"/>
+                      <w:r>
+                        <w:t>SimpleTactical</w:t>
+                      </w:r>
+                      <w:proofErr w:type="spellEnd"/>
+                      <w:r>
+                        <w:t xml:space="preserve"> when assessing what to do in each state.</w:t>
+                      </w:r>
+                    </w:p>
+                  </w:txbxContent>
+                </v:textbox>
+                <w10:wrap type="tight"/>
+              </v:shape>
+            </w:pict>
+          </mc:Fallback>
+        </mc:AlternateContent>
+      </w:r>
+    </w:p>
+    <w:p/>
+    <w:p/>
+    <w:p/>
+    <w:p/>
+    <w:p>
+      <w:pPr>
+        <w:pStyle w:val="Heading1"/>
+      </w:pPr>
+      <w:r>
+        <w:rPr>
+          <w:noProof/>
+        </w:rPr>
         <w:lastRenderedPageBreak/>
+        <mc:AlternateContent>
+          <mc:Choice Requires="wps">
+            <w:drawing>
+              <wp:anchor distT="0" distB="0" distL="114300" distR="114300" simplePos="0" relativeHeight="251669504" behindDoc="1" locked="0" layoutInCell="1" allowOverlap="1" wp14:anchorId="18309270" wp14:editId="325DCF23">
+                <wp:simplePos x="0" y="0"/>
+                <wp:positionH relativeFrom="column">
+                  <wp:posOffset>8255</wp:posOffset>
+                </wp:positionH>
+                <wp:positionV relativeFrom="paragraph">
+                  <wp:posOffset>4450190</wp:posOffset>
+                </wp:positionV>
+                <wp:extent cx="5731510" cy="635"/>
+                <wp:effectExtent l="0" t="0" r="0" b="0"/>
+                <wp:wrapTight wrapText="bothSides">
+                  <wp:wrapPolygon edited="0">
+                    <wp:start x="0" y="0"/>
+                    <wp:lineTo x="0" y="21600"/>
+                    <wp:lineTo x="21600" y="21600"/>
+                    <wp:lineTo x="21600" y="0"/>
+                  </wp:wrapPolygon>
+                </wp:wrapTight>
+                <wp:docPr id="7" name="Text Box 7"/>
+                <wp:cNvGraphicFramePr/>
+                <a:graphic xmlns:a="http://schemas.openxmlformats.org/drawingml/2006/main">
+                  <a:graphicData uri="http://schemas.microsoft.com/office/word/2010/wordprocessingShape">
+                    <wps:wsp>
+                      <wps:cNvSpPr txBox="1"/>
+                      <wps:spPr>
+                        <a:xfrm>
+                          <a:off x="0" y="0"/>
+                          <a:ext cx="5731510" cy="635"/>
+                        </a:xfrm>
+                        <a:prstGeom prst="rect">
+                          <a:avLst/>
+                        </a:prstGeom>
+                        <a:solidFill>
+                          <a:prstClr val="white"/>
+                        </a:solidFill>
+                        <a:ln>
+                          <a:noFill/>
+                        </a:ln>
+                      </wps:spPr>
+                      <wps:txbx>
+                        <w:txbxContent>
+                          <w:p>
+                            <w:pPr>
+                              <w:pStyle w:val="Caption"/>
+                              <w:rPr>
+                                <w:noProof/>
+                              </w:rPr>
+                            </w:pPr>
+                            <w:r>
+                              <w:t xml:space="preserve">Figure </w:t>
+                            </w:r>
+                            <w:fldSimple w:instr=" SEQ Figure \* ARABIC ">
+                              <w:r>
+                                <w:rPr>
+                                  <w:noProof/>
+                                </w:rPr>
+                                <w:t>3</w:t>
+                              </w:r>
+                            </w:fldSimple>
+                            <w:r>
+                              <w:t xml:space="preserve">: The code for the additional states in </w:t>
+                            </w:r>
+                            <w:proofErr w:type="spellStart"/>
+                            <w:r>
+                              <w:t>ComplexTactical</w:t>
+                            </w:r>
+                            <w:proofErr w:type="spellEnd"/>
+                          </w:p>
+                        </w:txbxContent>
+                      </wps:txbx>
+                      <wps:bodyPr rot="0" spcFirstLastPara="0" vertOverflow="overflow" horzOverflow="overflow" vert="horz" wrap="square" lIns="0" tIns="0" rIns="0" bIns="0" numCol="1" spcCol="0" rtlCol="0" fromWordArt="0" anchor="t" anchorCtr="0" forceAA="0" compatLnSpc="1">
+                        <a:prstTxWarp prst="textNoShape">
+                          <a:avLst/>
+                        </a:prstTxWarp>
+                        <a:spAutoFit/>
+                      </wps:bodyPr>
+                    </wps:wsp>
+                  </a:graphicData>
+                </a:graphic>
+              </wp:anchor>
+            </w:drawing>
+          </mc:Choice>
+          <mc:Fallback>
+            <w:pict>
+              <v:shape w14:anchorId="18309270" id="Text Box 7" o:spid="_x0000_s1028" type="#_x0000_t202" style="position:absolute;left:0;text-align:left;margin-left:.65pt;margin-top:350.4pt;width:451.3pt;height:.05pt;z-index:-251646976;visibility:visible;mso-wrap-style:square;mso-wrap-distance-left:9pt;mso-wrap-distance-top:0;mso-wrap-distance-right:9pt;mso-wrap-distance-bottom:0;mso-position-horizontal:absolute;mso-position-horizontal-relative:text;mso-position-vertical:absolute;mso-position-vertical-relative:text;v-text-anchor:top" o:gfxdata="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" stroked="f">
+                <v:textbox style="mso-fit-shape-to-text:t" inset="0,0,0,0">
+                  <w:txbxContent>
+                    <w:p>
+                      <w:pPr>
+                        <w:pStyle w:val="Caption"/>
+                        <w:rPr>
+                          <w:noProof/>
+                        </w:rPr>
+                      </w:pPr>
+                      <w:r>
+                        <w:t xml:space="preserve">Figure </w:t>
+                      </w:r>
+                      <w:fldSimple w:instr=" SEQ Figure \* ARABIC ">
+                        <w:r>
+                          <w:rPr>
+                            <w:noProof/>
+                          </w:rPr>
+                          <w:t>3</w:t>
+                        </w:r>
+                      </w:fldSimple>
+                      <w:r>
+                        <w:t xml:space="preserve">: The code for the additional states in </w:t>
+                      </w:r>
+                      <w:proofErr w:type="spellStart"/>
+                      <w:r>
+                        <w:t>ComplexTactical</w:t>
+                      </w:r>
+                      <w:proofErr w:type="spellEnd"/>
+                    </w:p>
+                  </w:txbxContent>
+                </v:textbox>
+                <w10:wrap type="tight"/>
+              </v:shape>
+            </w:pict>
+          </mc:Fallback>
+        </mc:AlternateContent>
+      </w:r>
+      <w:r>
+        <w:rPr>
+          <w:noProof/>
+        </w:rPr>
+        <w:drawing>
+          <wp:anchor distT="0" distB="0" distL="114300" distR="114300" simplePos="0" relativeHeight="251667456" behindDoc="0" locked="0" layoutInCell="1" allowOverlap="1" wp14:anchorId="546240B7" wp14:editId="45C6B348">
+            <wp:simplePos x="0" y="0"/>
+            <wp:positionH relativeFrom="column">
+              <wp:posOffset>-55245</wp:posOffset>
+            </wp:positionH>
+            <wp:positionV relativeFrom="paragraph">
+              <wp:posOffset>470</wp:posOffset>
+            </wp:positionV>
+            <wp:extent cx="5731510" cy="4393565"/>
+            <wp:effectExtent l="0" t="0" r="2540" b="6985"/>
+            <wp:wrapTight wrapText="bothSides">
+              <wp:wrapPolygon edited="0">
+                <wp:start x="0" y="0"/>
+                <wp:lineTo x="0" y="21541"/>
+                <wp:lineTo x="21538" y="21541"/>
+                <wp:lineTo x="21538" y="0"/>
+                <wp:lineTo x="0" y="0"/>
+              </wp:wrapPolygon>
+            </wp:wrapTight>
+            <wp:docPr id="6" name="Picture 6"/>
+            <wp:cNvGraphicFramePr>
+              <a:graphicFrameLocks xmlns:a="http://schemas.openxmlformats.org/drawingml/2006/main" noChangeAspect="1"/>
+            </wp:cNvGraphicFramePr>
+            <a:graphic xmlns:a="http://schemas.openxmlformats.org/drawingml/2006/main">
+              <a:graphicData uri="http://schemas.openxmlformats.org/drawingml/2006/picture">
+                <pic:pic xmlns:pic="http://schemas.openxmlformats.org/drawingml/2006/picture">
+                  <pic:nvPicPr>
+                    <pic:cNvPr id="1" name=""/>
+                    <pic:cNvPicPr/>
+                  </pic:nvPicPr>
+                  <pic:blipFill>
+                    <a:blip r:embed="rId7"/>
+                    <a:stretch>
+                      <a:fillRect/>
+                    </a:stretch>
+                  </pic:blipFill>
+                  <pic:spPr>
+                    <a:xfrm>
+                      <a:off x="0" y="0"/>
+                      <a:ext cx="5731510" cy="4393565"/>
+                    </a:xfrm>
+                    <a:prstGeom prst="rect">
+                      <a:avLst/>
+                    </a:prstGeom>
+                  </pic:spPr>
+                </pic:pic>
+              </a:graphicData>
+            </a:graphic>
+          </wp:anchor>
+        </w:drawing>
+      </w:r>
+      <w:r>
         <w:t>Bot Comparisons</w:t>
       </w:r>
     </w:p>
@@ -1289,14 +2067,14 @@
         <w:pStyle w:val="Caption"/>
         <w:keepNext/>
       </w:pPr>
-      <w:r>
-        <w:t xml:space="preserve">Table </w:t>
-      </w:r>
-      <w:r>
-        <w:t>2</w:t>
-      </w:r>
-      <w:r>
-        <w:t xml:space="preserve">: The results of matches on </w:t>
+    </w:p>
+    <w:p>
+      <w:pPr>
+        <w:pStyle w:val="Caption"/>
+        <w:keepNext/>
+      </w:pPr>
+      <w:r>
+        <w:t xml:space="preserve">Table 2: The results of matches on </w:t>
       </w:r>
       <w:r>
         <w:t xml:space="preserve">maps 6, 26, and 88 </w:t>
@@ -1486,19 +2264,31 @@
           <w:tcPr>
             <w:tcW w:w="1669" w:type="dxa"/>
           </w:tcPr>
-          <w:p/>
+          <w:p>
+            <w:r>
+              <w:t>4</w:t>
+            </w:r>
+          </w:p>
         </w:tc>
         <w:tc>
           <w:tcPr>
             <w:tcW w:w="1673" w:type="dxa"/>
           </w:tcPr>
-          <w:p/>
+          <w:p>
+            <w:r>
+              <w:t>15</w:t>
+            </w:r>
+          </w:p>
         </w:tc>
         <w:tc>
           <w:tcPr>
             <w:tcW w:w="1624" w:type="dxa"/>
           </w:tcPr>
-          <w:p/>
+          <w:p>
+            <w:r>
+              <w:t>1</w:t>
+            </w:r>
+          </w:p>
         </w:tc>
       </w:tr>
       <w:tr>
@@ -1521,10 +2311,7 @@
           <w:p>
             <w:proofErr w:type="spellStart"/>
             <w:r>
-              <w:t>Complex</w:t>
-            </w:r>
-            <w:r>
-              <w:t>Tactical</w:t>
+              <w:t>ComplexTactical</w:t>
             </w:r>
             <w:proofErr w:type="spellEnd"/>
           </w:p>
@@ -1543,19 +2330,31 @@
           <w:tcPr>
             <w:tcW w:w="1669" w:type="dxa"/>
           </w:tcPr>
-          <w:p/>
+          <w:p>
+            <w:r>
+              <w:t>15</w:t>
+            </w:r>
+          </w:p>
         </w:tc>
         <w:tc>
           <w:tcPr>
             <w:tcW w:w="1673" w:type="dxa"/>
           </w:tcPr>
-          <w:p/>
+          <w:p>
+            <w:r>
+              <w:t>4</w:t>
+            </w:r>
+          </w:p>
         </w:tc>
         <w:tc>
           <w:tcPr>
             <w:tcW w:w="1624" w:type="dxa"/>
           </w:tcPr>
-          <w:p/>
+          <w:p>
+            <w:r>
+              <w:t>1</w:t>
+            </w:r>
+          </w:p>
         </w:tc>
       </w:tr>
       <w:tr>
@@ -1595,19 +2394,31 @@
           <w:tcPr>
             <w:tcW w:w="1669" w:type="dxa"/>
           </w:tcPr>
-          <w:p/>
+          <w:p>
+            <w:r>
+              <w:t>2</w:t>
+            </w:r>
+          </w:p>
         </w:tc>
         <w:tc>
           <w:tcPr>
             <w:tcW w:w="1673" w:type="dxa"/>
           </w:tcPr>
-          <w:p/>
+          <w:p>
+            <w:r>
+              <w:t>18</w:t>
+            </w:r>
+          </w:p>
         </w:tc>
         <w:tc>
           <w:tcPr>
             <w:tcW w:w="1624" w:type="dxa"/>
           </w:tcPr>
-          <w:p/>
+          <w:p>
+            <w:r>
+              <w:t>0</w:t>
+            </w:r>
+          </w:p>
         </w:tc>
       </w:tr>
       <w:tr>
@@ -1649,19 +2460,31 @@
           <w:tcPr>
             <w:tcW w:w="1669" w:type="dxa"/>
           </w:tcPr>
-          <w:p/>
+          <w:p>
+            <w:r>
+              <w:t>18</w:t>
+            </w:r>
+          </w:p>
         </w:tc>
         <w:tc>
           <w:tcPr>
             <w:tcW w:w="1673" w:type="dxa"/>
           </w:tcPr>
-          <w:p/>
+          <w:p>
+            <w:r>
+              <w:t>2</w:t>
+            </w:r>
+          </w:p>
         </w:tc>
         <w:tc>
           <w:tcPr>
             <w:tcW w:w="1624" w:type="dxa"/>
           </w:tcPr>
-          <w:p/>
+          <w:p>
+            <w:r>
+              <w:t>0</w:t>
+            </w:r>
+          </w:p>
         </w:tc>
       </w:tr>
       <w:tr>
@@ -1704,19 +2527,31 @@
           <w:tcPr>
             <w:tcW w:w="1669" w:type="dxa"/>
           </w:tcPr>
-          <w:p/>
+          <w:p>
+            <w:r>
+              <w:t>0</w:t>
+            </w:r>
+          </w:p>
         </w:tc>
         <w:tc>
           <w:tcPr>
             <w:tcW w:w="1673" w:type="dxa"/>
           </w:tcPr>
-          <w:p/>
+          <w:p>
+            <w:r>
+              <w:t>20</w:t>
+            </w:r>
+          </w:p>
         </w:tc>
         <w:tc>
           <w:tcPr>
             <w:tcW w:w="1624" w:type="dxa"/>
           </w:tcPr>
-          <w:p/>
+          <w:p>
+            <w:r>
+              <w:t>0</w:t>
+            </w:r>
+          </w:p>
         </w:tc>
       </w:tr>
       <w:tr>
@@ -1758,19 +2593,31 @@
           <w:tcPr>
             <w:tcW w:w="1669" w:type="dxa"/>
           </w:tcPr>
-          <w:p/>
+          <w:p>
+            <w:r>
+              <w:t>20</w:t>
+            </w:r>
+          </w:p>
         </w:tc>
         <w:tc>
           <w:tcPr>
             <w:tcW w:w="1673" w:type="dxa"/>
           </w:tcPr>
-          <w:p/>
+          <w:p>
+            <w:r>
+              <w:t>0</w:t>
+            </w:r>
+          </w:p>
         </w:tc>
         <w:tc>
           <w:tcPr>
             <w:tcW w:w="1624" w:type="dxa"/>
           </w:tcPr>
-          <w:p/>
+          <w:p>
+            <w:r>
+              <w:t>0</w:t>
+            </w:r>
+          </w:p>
         </w:tc>
       </w:tr>
       <w:tr>
@@ -1810,19 +2657,31 @@
           <w:tcPr>
             <w:tcW w:w="1669" w:type="dxa"/>
           </w:tcPr>
-          <w:p/>
+          <w:p>
+            <w:r>
+              <w:t>1</w:t>
+            </w:r>
+          </w:p>
         </w:tc>
         <w:tc>
           <w:tcPr>
             <w:tcW w:w="1673" w:type="dxa"/>
           </w:tcPr>
-          <w:p/>
+          <w:p>
+            <w:r>
+              <w:t>19</w:t>
+            </w:r>
+          </w:p>
         </w:tc>
         <w:tc>
           <w:tcPr>
             <w:tcW w:w="1624" w:type="dxa"/>
           </w:tcPr>
-          <w:p/>
+          <w:p>
+            <w:r>
+              <w:t>0</w:t>
+            </w:r>
+          </w:p>
         </w:tc>
       </w:tr>
       <w:tr>
@@ -1864,19 +2723,31 @@
           <w:tcPr>
             <w:tcW w:w="1669" w:type="dxa"/>
           </w:tcPr>
-          <w:p/>
+          <w:p>
+            <w:r>
+              <w:t>19</w:t>
+            </w:r>
+          </w:p>
         </w:tc>
         <w:tc>
           <w:tcPr>
             <w:tcW w:w="1673" w:type="dxa"/>
           </w:tcPr>
-          <w:p/>
+          <w:p>
+            <w:r>
+              <w:t>1</w:t>
+            </w:r>
+          </w:p>
         </w:tc>
         <w:tc>
           <w:tcPr>
             <w:tcW w:w="1624" w:type="dxa"/>
           </w:tcPr>
-          <w:p/>
+          <w:p>
+            <w:r>
+              <w:t>0</w:t>
+            </w:r>
+          </w:p>
         </w:tc>
       </w:tr>
       <w:tr>
@@ -1919,19 +2790,31 @@
           <w:tcPr>
             <w:tcW w:w="1669" w:type="dxa"/>
           </w:tcPr>
-          <w:p/>
+          <w:p>
+            <w:r>
+              <w:t>2</w:t>
+            </w:r>
+          </w:p>
         </w:tc>
         <w:tc>
           <w:tcPr>
             <w:tcW w:w="1673" w:type="dxa"/>
           </w:tcPr>
-          <w:p/>
+          <w:p>
+            <w:r>
+              <w:t>18</w:t>
+            </w:r>
+          </w:p>
         </w:tc>
         <w:tc>
           <w:tcPr>
             <w:tcW w:w="1624" w:type="dxa"/>
           </w:tcPr>
-          <w:p/>
+          <w:p>
+            <w:r>
+              <w:t>0</w:t>
+            </w:r>
+          </w:p>
         </w:tc>
       </w:tr>
       <w:tr>
@@ -1968,19 +2851,31 @@
           <w:tcPr>
             <w:tcW w:w="1669" w:type="dxa"/>
           </w:tcPr>
-          <w:p/>
+          <w:p>
+            <w:r>
+              <w:t>18</w:t>
+            </w:r>
+          </w:p>
         </w:tc>
         <w:tc>
           <w:tcPr>
             <w:tcW w:w="1673" w:type="dxa"/>
           </w:tcPr>
-          <w:p/>
+          <w:p>
+            <w:r>
+              <w:t>2</w:t>
+            </w:r>
+          </w:p>
         </w:tc>
         <w:tc>
           <w:tcPr>
             <w:tcW w:w="1624" w:type="dxa"/>
           </w:tcPr>
-          <w:p/>
+          <w:p>
+            <w:r>
+              <w:t>0</w:t>
+            </w:r>
+          </w:p>
         </w:tc>
       </w:tr>
       <w:tr>
@@ -2015,19 +2910,31 @@
           <w:tcPr>
             <w:tcW w:w="1669" w:type="dxa"/>
           </w:tcPr>
-          <w:p/>
+          <w:p>
+            <w:r>
+              <w:t>0</w:t>
+            </w:r>
+          </w:p>
         </w:tc>
         <w:tc>
           <w:tcPr>
             <w:tcW w:w="1673" w:type="dxa"/>
           </w:tcPr>
-          <w:p/>
+          <w:p>
+            <w:r>
+              <w:t>20</w:t>
+            </w:r>
+          </w:p>
         </w:tc>
         <w:tc>
           <w:tcPr>
             <w:tcW w:w="1624" w:type="dxa"/>
           </w:tcPr>
-          <w:p/>
+          <w:p>
+            <w:r>
+              <w:t>0</w:t>
+            </w:r>
+          </w:p>
         </w:tc>
       </w:tr>
       <w:tr>
@@ -2064,19 +2971,31 @@
           <w:tcPr>
             <w:tcW w:w="1669" w:type="dxa"/>
           </w:tcPr>
-          <w:p/>
+          <w:p>
+            <w:r>
+              <w:t>20</w:t>
+            </w:r>
+          </w:p>
         </w:tc>
         <w:tc>
           <w:tcPr>
             <w:tcW w:w="1673" w:type="dxa"/>
           </w:tcPr>
-          <w:p/>
+          <w:p>
+            <w:r>
+              <w:t>0</w:t>
+            </w:r>
+          </w:p>
         </w:tc>
         <w:tc>
           <w:tcPr>
             <w:tcW w:w="1624" w:type="dxa"/>
           </w:tcPr>
-          <w:p/>
+          <w:p>
+            <w:r>
+              <w:t>0</w:t>
+            </w:r>
+          </w:p>
         </w:tc>
       </w:tr>
     </w:tbl>
@@ -2087,13 +3006,7 @@
         <w:keepNext/>
       </w:pPr>
       <w:r>
-        <w:t xml:space="preserve">Table </w:t>
-      </w:r>
-      <w:r>
-        <w:t>3</w:t>
-      </w:r>
-      <w:r>
-        <w:t xml:space="preserve">: The results of matches on </w:t>
+        <w:t xml:space="preserve">Table 3: The results of matches on </w:t>
       </w:r>
       <w:r>
         <w:t xml:space="preserve">maps 6, 26, and </w:t>
@@ -2296,19 +3209,31 @@
           <w:tcPr>
             <w:tcW w:w="1669" w:type="dxa"/>
           </w:tcPr>
-          <w:p/>
+          <w:p>
+            <w:r>
+              <w:t>20</w:t>
+            </w:r>
+          </w:p>
         </w:tc>
         <w:tc>
           <w:tcPr>
             <w:tcW w:w="1673" w:type="dxa"/>
           </w:tcPr>
-          <w:p/>
+          <w:p>
+            <w:r>
+              <w:t>0</w:t>
+            </w:r>
+          </w:p>
         </w:tc>
         <w:tc>
           <w:tcPr>
             <w:tcW w:w="1624" w:type="dxa"/>
           </w:tcPr>
-          <w:p/>
+          <w:p>
+            <w:r>
+              <w:t>0</w:t>
+            </w:r>
+          </w:p>
         </w:tc>
       </w:tr>
       <w:tr>
@@ -2350,19 +3275,31 @@
           <w:tcPr>
             <w:tcW w:w="1669" w:type="dxa"/>
           </w:tcPr>
-          <w:p/>
+          <w:p>
+            <w:r>
+              <w:t>0</w:t>
+            </w:r>
+          </w:p>
         </w:tc>
         <w:tc>
           <w:tcPr>
             <w:tcW w:w="1673" w:type="dxa"/>
           </w:tcPr>
-          <w:p/>
+          <w:p>
+            <w:r>
+              <w:t>20</w:t>
+            </w:r>
+          </w:p>
         </w:tc>
         <w:tc>
           <w:tcPr>
             <w:tcW w:w="1624" w:type="dxa"/>
           </w:tcPr>
-          <w:p/>
+          <w:p>
+            <w:r>
+              <w:t>0</w:t>
+            </w:r>
+          </w:p>
         </w:tc>
       </w:tr>
       <w:tr>
@@ -2404,19 +3341,31 @@
           <w:tcPr>
             <w:tcW w:w="1669" w:type="dxa"/>
           </w:tcPr>
-          <w:p/>
+          <w:p>
+            <w:r>
+              <w:t>20</w:t>
+            </w:r>
+          </w:p>
         </w:tc>
         <w:tc>
           <w:tcPr>
             <w:tcW w:w="1673" w:type="dxa"/>
           </w:tcPr>
-          <w:p/>
+          <w:p>
+            <w:r>
+              <w:t>0</w:t>
+            </w:r>
+          </w:p>
         </w:tc>
         <w:tc>
           <w:tcPr>
             <w:tcW w:w="1624" w:type="dxa"/>
           </w:tcPr>
-          <w:p/>
+          <w:p>
+            <w:r>
+              <w:t>0</w:t>
+            </w:r>
+          </w:p>
         </w:tc>
       </w:tr>
       <w:tr>
@@ -2458,19 +3407,31 @@
           <w:tcPr>
             <w:tcW w:w="1669" w:type="dxa"/>
           </w:tcPr>
-          <w:p/>
+          <w:p>
+            <w:r>
+              <w:t>0</w:t>
+            </w:r>
+          </w:p>
         </w:tc>
         <w:tc>
           <w:tcPr>
             <w:tcW w:w="1673" w:type="dxa"/>
           </w:tcPr>
-          <w:p/>
+          <w:p>
+            <w:r>
+              <w:t>20</w:t>
+            </w:r>
+          </w:p>
         </w:tc>
         <w:tc>
           <w:tcPr>
             <w:tcW w:w="1624" w:type="dxa"/>
           </w:tcPr>
-          <w:p/>
+          <w:p>
+            <w:r>
+              <w:t>0</w:t>
+            </w:r>
+          </w:p>
         </w:tc>
       </w:tr>
       <w:tr>
@@ -2515,19 +3476,31 @@
           <w:tcPr>
             <w:tcW w:w="1669" w:type="dxa"/>
           </w:tcPr>
-          <w:p/>
+          <w:p>
+            <w:r>
+              <w:t>20</w:t>
+            </w:r>
+          </w:p>
         </w:tc>
         <w:tc>
           <w:tcPr>
             <w:tcW w:w="1673" w:type="dxa"/>
           </w:tcPr>
-          <w:p/>
+          <w:p>
+            <w:r>
+              <w:t>0</w:t>
+            </w:r>
+          </w:p>
         </w:tc>
         <w:tc>
           <w:tcPr>
             <w:tcW w:w="1624" w:type="dxa"/>
           </w:tcPr>
-          <w:p/>
+          <w:p>
+            <w:r>
+              <w:t>0</w:t>
+            </w:r>
+          </w:p>
         </w:tc>
       </w:tr>
       <w:tr>
@@ -2569,19 +3542,31 @@
           <w:tcPr>
             <w:tcW w:w="1669" w:type="dxa"/>
           </w:tcPr>
-          <w:p/>
+          <w:p>
+            <w:r>
+              <w:t>0</w:t>
+            </w:r>
+          </w:p>
         </w:tc>
         <w:tc>
           <w:tcPr>
             <w:tcW w:w="1673" w:type="dxa"/>
           </w:tcPr>
-          <w:p/>
+          <w:p>
+            <w:r>
+              <w:t>20</w:t>
+            </w:r>
+          </w:p>
         </w:tc>
         <w:tc>
           <w:tcPr>
             <w:tcW w:w="1624" w:type="dxa"/>
           </w:tcPr>
-          <w:p/>
+          <w:p>
+            <w:r>
+              <w:t>0</w:t>
+            </w:r>
+          </w:p>
         </w:tc>
       </w:tr>
       <w:tr>
@@ -2623,19 +3608,31 @@
           <w:tcPr>
             <w:tcW w:w="1669" w:type="dxa"/>
           </w:tcPr>
-          <w:p/>
+          <w:p>
+            <w:r>
+              <w:t>20</w:t>
+            </w:r>
+          </w:p>
         </w:tc>
         <w:tc>
           <w:tcPr>
             <w:tcW w:w="1673" w:type="dxa"/>
           </w:tcPr>
-          <w:p/>
+          <w:p>
+            <w:r>
+              <w:t>0</w:t>
+            </w:r>
+          </w:p>
         </w:tc>
         <w:tc>
           <w:tcPr>
             <w:tcW w:w="1624" w:type="dxa"/>
           </w:tcPr>
-          <w:p/>
+          <w:p>
+            <w:r>
+              <w:t>0</w:t>
+            </w:r>
+          </w:p>
         </w:tc>
       </w:tr>
       <w:tr>
@@ -2677,19 +3674,31 @@
           <w:tcPr>
             <w:tcW w:w="1669" w:type="dxa"/>
           </w:tcPr>
-          <w:p/>
+          <w:p>
+            <w:r>
+              <w:t>0</w:t>
+            </w:r>
+          </w:p>
         </w:tc>
         <w:tc>
           <w:tcPr>
             <w:tcW w:w="1673" w:type="dxa"/>
           </w:tcPr>
-          <w:p/>
+          <w:p>
+            <w:r>
+              <w:t>20</w:t>
+            </w:r>
+          </w:p>
         </w:tc>
         <w:tc>
           <w:tcPr>
             <w:tcW w:w="1624" w:type="dxa"/>
           </w:tcPr>
-          <w:p/>
+          <w:p>
+            <w:r>
+              <w:t>0</w:t>
+            </w:r>
+          </w:p>
         </w:tc>
       </w:tr>
       <w:tr>
@@ -2734,19 +3743,31 @@
           <w:tcPr>
             <w:tcW w:w="1669" w:type="dxa"/>
           </w:tcPr>
-          <w:p/>
+          <w:p>
+            <w:r>
+              <w:t>0</w:t>
+            </w:r>
+          </w:p>
         </w:tc>
         <w:tc>
           <w:tcPr>
             <w:tcW w:w="1673" w:type="dxa"/>
           </w:tcPr>
-          <w:p/>
+          <w:p>
+            <w:r>
+              <w:t>20</w:t>
+            </w:r>
+          </w:p>
         </w:tc>
         <w:tc>
           <w:tcPr>
             <w:tcW w:w="1624" w:type="dxa"/>
           </w:tcPr>
-          <w:p/>
+          <w:p>
+            <w:r>
+              <w:t>0</w:t>
+            </w:r>
+          </w:p>
         </w:tc>
       </w:tr>
       <w:tr>
@@ -2783,19 +3804,31 @@
           <w:tcPr>
             <w:tcW w:w="1669" w:type="dxa"/>
           </w:tcPr>
-          <w:p/>
+          <w:p>
+            <w:r>
+              <w:t>20</w:t>
+            </w:r>
+          </w:p>
         </w:tc>
         <w:tc>
           <w:tcPr>
             <w:tcW w:w="1673" w:type="dxa"/>
           </w:tcPr>
-          <w:p/>
+          <w:p>
+            <w:r>
+              <w:t>0</w:t>
+            </w:r>
+          </w:p>
         </w:tc>
         <w:tc>
           <w:tcPr>
             <w:tcW w:w="1624" w:type="dxa"/>
           </w:tcPr>
-          <w:p/>
+          <w:p>
+            <w:r>
+              <w:t>0</w:t>
+            </w:r>
+          </w:p>
         </w:tc>
       </w:tr>
       <w:tr>
@@ -2832,19 +3865,31 @@
           <w:tcPr>
             <w:tcW w:w="1669" w:type="dxa"/>
           </w:tcPr>
-          <w:p/>
+          <w:p>
+            <w:r>
+              <w:t>20</w:t>
+            </w:r>
+          </w:p>
         </w:tc>
         <w:tc>
           <w:tcPr>
             <w:tcW w:w="1673" w:type="dxa"/>
           </w:tcPr>
-          <w:p/>
+          <w:p>
+            <w:r>
+              <w:t>0</w:t>
+            </w:r>
+          </w:p>
         </w:tc>
         <w:tc>
           <w:tcPr>
             <w:tcW w:w="1624" w:type="dxa"/>
           </w:tcPr>
-          <w:p/>
+          <w:p>
+            <w:r>
+              <w:t>0</w:t>
+            </w:r>
+          </w:p>
         </w:tc>
       </w:tr>
       <w:tr>
@@ -2881,26 +3926,35 @@
           <w:tcPr>
             <w:tcW w:w="1669" w:type="dxa"/>
           </w:tcPr>
-          <w:p/>
+          <w:p>
+            <w:r>
+              <w:t>0</w:t>
+            </w:r>
+          </w:p>
         </w:tc>
         <w:tc>
           <w:tcPr>
             <w:tcW w:w="1673" w:type="dxa"/>
           </w:tcPr>
-          <w:p/>
+          <w:p>
+            <w:r>
+              <w:t>20</w:t>
+            </w:r>
+          </w:p>
         </w:tc>
         <w:tc>
           <w:tcPr>
             <w:tcW w:w="1624" w:type="dxa"/>
           </w:tcPr>
-          <w:p/>
+          <w:p>
+            <w:r>
+              <w:t>0</w:t>
+            </w:r>
+          </w:p>
         </w:tc>
       </w:tr>
     </w:tbl>
-    <w:p>
-      <w:bookmarkStart w:id="0" w:name="_GoBack"/>
-      <w:bookmarkEnd w:id="0"/>
-    </w:p>
+    <w:p/>
     <w:p>
       <w:pPr>
         <w:pStyle w:val="Caption"/>
@@ -3066,6 +4120,9 @@
             <w:r>
               <w:t>0</w:t>
             </w:r>
+            <w:r>
+              <w:t xml:space="preserve"> (0%)</w:t>
+            </w:r>
           </w:p>
         </w:tc>
       </w:tr>
@@ -3084,7 +4141,11 @@
           <w:tcPr>
             <w:tcW w:w="1803" w:type="dxa"/>
           </w:tcPr>
-          <w:p/>
+          <w:p>
+            <w:r>
+              <w:t>9 (7.5%)</w:t>
+            </w:r>
+          </w:p>
         </w:tc>
         <w:tc>
           <w:tcPr>
@@ -3102,13 +4163,21 @@
           <w:tcPr>
             <w:tcW w:w="1803" w:type="dxa"/>
           </w:tcPr>
-          <w:p/>
+          <w:p>
+            <w:r>
+              <w:t>110 (91.7%)</w:t>
+            </w:r>
+          </w:p>
         </w:tc>
         <w:tc>
           <w:tcPr>
             <w:tcW w:w="1804" w:type="dxa"/>
           </w:tcPr>
-          <w:p/>
+          <w:p>
+            <w:r>
+              <w:t>1 (0.8%)</w:t>
+            </w:r>
+          </w:p>
         </w:tc>
       </w:tr>
       <w:tr>
@@ -3128,7 +4197,11 @@
           <w:tcPr>
             <w:tcW w:w="1803" w:type="dxa"/>
           </w:tcPr>
-          <w:p/>
+          <w:p>
+            <w:r>
+              <w:t>100 (83.3%)</w:t>
+            </w:r>
+          </w:p>
         </w:tc>
         <w:tc>
           <w:tcPr>
@@ -3146,13 +4219,24 @@
           <w:tcPr>
             <w:tcW w:w="1803" w:type="dxa"/>
           </w:tcPr>
-          <w:p/>
+          <w:p>
+            <w:r>
+              <w:t>20 (16.7%)</w:t>
+            </w:r>
+          </w:p>
         </w:tc>
         <w:tc>
           <w:tcPr>
             <w:tcW w:w="1804" w:type="dxa"/>
           </w:tcPr>
-          <w:p/>
+          <w:p>
+            <w:r>
+              <w:t>0</w:t>
+            </w:r>
+            <w:r>
+              <w:t xml:space="preserve"> (0%)</w:t>
+            </w:r>
+          </w:p>
         </w:tc>
       </w:tr>
     </w:tbl>
@@ -3173,150 +4257,221 @@
     </w:p>
     <w:p>
       <w:r>
-        <w:t>If the intention of the code provided to students was that we should modify it to address all the addi</w:t>
-      </w:r>
-      <w:r>
-        <w:softHyphen/>
-      </w:r>
-      <w:r>
-        <w:t>tional functionality listed in the comments and have the program reach a “Done” state:</w:t>
+        <w:t xml:space="preserve">Both </w:t>
+      </w:r>
+      <w:proofErr w:type="spellStart"/>
+      <w:r>
+        <w:t>SimpleTactical</w:t>
+      </w:r>
+      <w:proofErr w:type="spellEnd"/>
+      <w:r>
+        <w:t xml:space="preserve"> and </w:t>
+      </w:r>
+      <w:proofErr w:type="spellStart"/>
+      <w:r>
+        <w:t>ComplexTactical</w:t>
+      </w:r>
+      <w:proofErr w:type="spellEnd"/>
+      <w:r>
+        <w:t xml:space="preserve"> flattened the Naïve bot, with a 95.8% and 91.7% win</w:t>
+      </w:r>
+      <w:r>
+        <w:t>-</w:t>
+      </w:r>
+      <w:r>
+        <w:t>rate respectively across all three maps.</w:t>
+      </w:r>
+      <w:r>
+        <w:t xml:space="preserve"> When facing each other, however, </w:t>
+      </w:r>
+      <w:proofErr w:type="spellStart"/>
+      <w:r>
+        <w:t>SimpleTactical</w:t>
+      </w:r>
+      <w:proofErr w:type="spellEnd"/>
+      <w:r>
+        <w:t xml:space="preserve"> won every scenario 20 games to 0 except for when it was player 1 on map 88, where the opposite scenario occurred. I suspect that its generally higher win-rate against Naïve was because its code was much more aggressive than </w:t>
+      </w:r>
+      <w:proofErr w:type="spellStart"/>
+      <w:r>
+        <w:t>ComplexTactical’s</w:t>
+      </w:r>
+      <w:proofErr w:type="spellEnd"/>
+      <w:r>
+        <w:t xml:space="preserve"> and focused solely on attacking high-production planets, only differentiating between which set of planets to choose a target from. The only reason I can think of </w:t>
+      </w:r>
+      <w:r>
+        <w:lastRenderedPageBreak/>
+        <w:t xml:space="preserve">that </w:t>
+      </w:r>
+      <w:proofErr w:type="spellStart"/>
+      <w:r>
+        <w:t>ComplexTactical</w:t>
+      </w:r>
+      <w:proofErr w:type="spellEnd"/>
+      <w:r>
+        <w:t xml:space="preserve"> won on map 88 as player 2 would be that that map afforded player 2 a great enough positional advantage that </w:t>
+      </w:r>
+      <w:proofErr w:type="spellStart"/>
+      <w:r>
+        <w:t>ComplexTactical</w:t>
+      </w:r>
+      <w:proofErr w:type="spellEnd"/>
+      <w:r>
+        <w:t xml:space="preserve"> could overcome the higher-production advantage that </w:t>
+      </w:r>
+      <w:proofErr w:type="spellStart"/>
+      <w:r>
+        <w:t>SimpleTactical’s</w:t>
+      </w:r>
+      <w:proofErr w:type="spellEnd"/>
+      <w:r>
+        <w:t xml:space="preserve"> more aggressive strategy afforded it.</w:t>
       </w:r>
     </w:p>
     <w:p/>
     <w:p>
       <w:pPr>
-        <w:pStyle w:val="ListParagraph"/>
-        <w:numPr>
-          <w:ilvl w:val="0"/>
-          <w:numId w:val="1"/>
-        </w:numPr>
+        <w:pStyle w:val="Heading1"/>
       </w:pPr>
       <w:r>
-        <w:t>When only one value needed to be evaluated (the effect on the goal being worked towards), the program worked perfectly fine and reached a “Done” state within a few loops.</w:t>
+        <w:t>Extension Considerations</w:t>
       </w:r>
     </w:p>
     <w:p>
       <w:pPr>
-        <w:pStyle w:val="ListParagraph"/>
-        <w:numPr>
-          <w:ilvl w:val="0"/>
-          <w:numId w:val="1"/>
-        </w:numPr>
+        <w:pStyle w:val="Heading2"/>
       </w:pPr>
       <w:r>
-        <w:t xml:space="preserve">When evaluating the intended effect </w:t>
-      </w:r>
-      <w:r>
+        <w:t>Additional Tactical Information</w:t>
+      </w:r>
+    </w:p>
+    <w:p>
+      <w:pPr>
+        <w:rPr>
+          <w:i/>
+          <w:sz w:val="20"/>
+        </w:rPr>
+      </w:pPr>
+      <w:r>
+        <w:rPr>
+          <w:i/>
+          <w:sz w:val="20"/>
+        </w:rPr>
+        <w:t>Consider what additional “tactical” information could be analysed and exploited.</w:t>
+      </w:r>
+    </w:p>
+    <w:p>
+      <w:proofErr w:type="spellStart"/>
+      <w:r>
+        <w:t>fgh</w:t>
+      </w:r>
+      <w:proofErr w:type="spellEnd"/>
+    </w:p>
+    <w:p>
+      <w:pPr>
         <w:rPr>
           <w:i/>
         </w:rPr>
-        <w:t>and</w:t>
-      </w:r>
-      <w:r>
-        <w:t xml:space="preserve"> side effects of an action, it was dependent on the magnitude of all the effects of the actions as to whether the program got stuck in a loop where reducing to one goal to 0 required the other goal to be addressed, and so on.</w:t>
-      </w:r>
-      <w:r>
-        <w:t xml:space="preserve"> </w:t>
-      </w:r>
+      </w:pPr>
     </w:p>
     <w:p>
       <w:pPr>
-        <w:pStyle w:val="ListParagraph"/>
-        <w:numPr>
-          <w:ilvl w:val="0"/>
-          <w:numId w:val="1"/>
-        </w:numPr>
+        <w:pStyle w:val="Heading3"/>
       </w:pPr>
       <w:r>
-        <w:t>If multiple goals are to be completed through GOB and SGI in a manner based upon that used in this spike, there need to be actions that will satisfy one goal and not negatively impact others; this is not a concern if the AI is not expected to reach a “Done” state where all goals are completed and the program ends.</w:t>
-      </w:r>
-    </w:p>
-    <w:p/>
-    <w:p>
-      <w:r>
-        <w:t>With regard to the creation of the object-oriented version of the code:</w:t>
-      </w:r>
-    </w:p>
-    <w:p/>
-    <w:p>
-      <w:pPr>
-        <w:pStyle w:val="ListParagraph"/>
-        <w:numPr>
-          <w:ilvl w:val="0"/>
-          <w:numId w:val="1"/>
-        </w:numPr>
-      </w:pPr>
-      <w:r>
-        <w:t>Object-oriented programming encourages the division of fields and methods into more man</w:t>
-      </w:r>
-      <w:r>
-        <w:softHyphen/>
-      </w:r>
-      <w:r>
-        <w:t>ageable segments that themselves can be passed around the code to access their encapsu</w:t>
-      </w:r>
-      <w:r>
-        <w:softHyphen/>
-      </w:r>
-      <w:r>
-        <w:t>lated data or asked to perform tasks expected of them.</w:t>
+        <w:t>Fog of War Implications</w:t>
       </w:r>
     </w:p>
     <w:p>
       <w:pPr>
-        <w:pStyle w:val="ListParagraph"/>
-        <w:numPr>
-          <w:ilvl w:val="0"/>
-          <w:numId w:val="1"/>
-        </w:numPr>
+        <w:rPr>
+          <w:i/>
+          <w:sz w:val="20"/>
+        </w:rPr>
       </w:pPr>
       <w:r>
-        <w:t>Object-oriented programs can take advantage of inheritance and polymorphism such that dif</w:t>
-      </w:r>
-      <w:r>
-        <w:softHyphen/>
-      </w:r>
-      <w:r>
-        <w:t>ferent AIs have the same methods and fields but they’re implemented / populated differently, allowing for a variety of behaviours when the same actions of each sibling class are called by others.</w:t>
-      </w:r>
+        <w:rPr>
+          <w:i/>
+          <w:sz w:val="20"/>
+        </w:rPr>
+        <w:t xml:space="preserve">The </w:t>
+      </w:r>
+      <w:proofErr w:type="spellStart"/>
+      <w:r>
+        <w:rPr>
+          <w:i/>
+          <w:sz w:val="20"/>
+        </w:rPr>
+        <w:t>PlanetWars</w:t>
+      </w:r>
+      <w:proofErr w:type="spellEnd"/>
+      <w:r>
+        <w:rPr>
+          <w:i/>
+          <w:sz w:val="20"/>
+        </w:rPr>
+        <w:t xml:space="preserve"> simulation supports a “fog of war” view of the game environment, where each bot agent only has partial (incomplete, possibly incorrect) information about the current state of the game. Explore what the implications of this are, and how they could be exploited.</w:t>
+      </w:r>
+    </w:p>
+    <w:p>
+      <w:proofErr w:type="spellStart"/>
+      <w:r>
+        <w:t>dfgh</w:t>
+      </w:r>
+      <w:proofErr w:type="spellEnd"/>
     </w:p>
     <w:p>
       <w:pPr>
-        <w:pStyle w:val="ListParagraph"/>
-        <w:numPr>
-          <w:ilvl w:val="0"/>
-          <w:numId w:val="1"/>
-        </w:numPr>
+        <w:rPr>
+          <w:i/>
+          <w:sz w:val="20"/>
+        </w:rPr>
       </w:pPr>
-      <w:r>
-        <w:t xml:space="preserve">One downside of object-oriented python code specifically is the requirement of specifying </w:t>
-      </w:r>
-      <w:proofErr w:type="gramStart"/>
-      <w:r>
-        <w:t>self.</w:t>
-      </w:r>
-      <w:r>
-        <w:t>[</w:t>
-      </w:r>
-      <w:proofErr w:type="gramEnd"/>
-      <w:r>
-        <w:t>FIELD NAME]</w:t>
-      </w:r>
-      <w:r>
-        <w:t xml:space="preserve"> or self.</w:t>
-      </w:r>
-      <w:r>
-        <w:t>[METHOD NAME]</w:t>
-      </w:r>
-      <w:r>
-        <w:t xml:space="preserve"> when a class accesses its own fields or methods, something that feels </w:t>
-      </w:r>
-      <w:r>
-        <w:t>tiresome</w:t>
-      </w:r>
-      <w:r>
-        <w:t xml:space="preserve"> when other languages, such as C#, don’t require it as it is assumed that the field / method belongs to the class calling it unless otherwise specified.</w:t>
-      </w:r>
+    </w:p>
+    <w:p>
+      <w:pPr>
+        <w:pStyle w:val="Heading3"/>
+      </w:pPr>
+      <w:r>
+        <w:t>Implications of Asymmetrical Maps</w:t>
+      </w:r>
+    </w:p>
+    <w:p>
+      <w:pPr>
+        <w:rPr>
+          <w:i/>
+          <w:sz w:val="20"/>
+        </w:rPr>
+      </w:pPr>
+      <w:r>
+        <w:rPr>
+          <w:i/>
+          <w:sz w:val="20"/>
+        </w:rPr>
+        <w:t xml:space="preserve">Most of the game maps provided are symmetrical. What does an </w:t>
+      </w:r>
+      <w:r>
+        <w:rPr>
+          <w:i/>
+          <w:sz w:val="20"/>
+        </w:rPr>
+        <w:t>asymmetrical</w:t>
+      </w:r>
+      <w:r>
+        <w:rPr>
+          <w:i/>
+          <w:sz w:val="20"/>
+        </w:rPr>
+        <w:t xml:space="preserve"> map create in terms of game bias (game balance) as well as tactical opportunity?</w:t>
+      </w:r>
+    </w:p>
+    <w:p>
+      <w:r>
+        <w:t>sfgh</w:t>
+      </w:r>
+      <w:bookmarkStart w:id="0" w:name="_GoBack"/>
+      <w:bookmarkEnd w:id="0"/>
     </w:p>
     <w:sectPr>
       <w:pgSz w:w="11906" w:h="16838"/>
@@ -3868,6 +5023,50 @@
       <w:szCs w:val="32"/>
     </w:rPr>
   </w:style>
+  <w:style w:type="paragraph" w:styleId="Heading2">
+    <w:name w:val="heading 2"/>
+    <w:basedOn w:val="Normal"/>
+    <w:next w:val="Normal"/>
+    <w:link w:val="Heading2Char"/>
+    <w:uiPriority w:val="9"/>
+    <w:unhideWhenUsed/>
+    <w:qFormat/>
+    <w:rsid w:val="00BE42B8"/>
+    <w:pPr>
+      <w:keepNext/>
+      <w:keepLines/>
+      <w:spacing w:before="40"/>
+      <w:outlineLvl w:val="1"/>
+    </w:pPr>
+    <w:rPr>
+      <w:rFonts w:asciiTheme="majorHAnsi" w:eastAsiaTheme="majorEastAsia" w:hAnsiTheme="majorHAnsi" w:cstheme="majorBidi"/>
+      <w:color w:val="2F5496" w:themeColor="accent1" w:themeShade="BF"/>
+      <w:sz w:val="26"/>
+      <w:szCs w:val="26"/>
+    </w:rPr>
+  </w:style>
+  <w:style w:type="paragraph" w:styleId="Heading3">
+    <w:name w:val="heading 3"/>
+    <w:basedOn w:val="Normal"/>
+    <w:next w:val="Normal"/>
+    <w:link w:val="Heading3Char"/>
+    <w:uiPriority w:val="9"/>
+    <w:unhideWhenUsed/>
+    <w:qFormat/>
+    <w:rsid w:val="00BE42B8"/>
+    <w:pPr>
+      <w:keepNext/>
+      <w:keepLines/>
+      <w:spacing w:before="40"/>
+      <w:outlineLvl w:val="2"/>
+    </w:pPr>
+    <w:rPr>
+      <w:rFonts w:asciiTheme="majorHAnsi" w:eastAsiaTheme="majorEastAsia" w:hAnsiTheme="majorHAnsi" w:cstheme="majorBidi"/>
+      <w:color w:val="1F3763" w:themeColor="accent1" w:themeShade="7F"/>
+      <w:sz w:val="24"/>
+      <w:szCs w:val="24"/>
+    </w:rPr>
+  </w:style>
   <w:style w:type="character" w:default="1" w:styleId="DefaultParagraphFont">
     <w:name w:val="Default Paragraph Font"/>
     <w:uiPriority w:val="1"/>
@@ -3956,6 +5155,32 @@
         <w:insideV w:val="single" w:sz="4" w:space="0" w:color="auto"/>
       </w:tblBorders>
     </w:tblPr>
+  </w:style>
+  <w:style w:type="character" w:customStyle="1" w:styleId="Heading2Char">
+    <w:name w:val="Heading 2 Char"/>
+    <w:basedOn w:val="DefaultParagraphFont"/>
+    <w:link w:val="Heading2"/>
+    <w:uiPriority w:val="9"/>
+    <w:rsid w:val="00BE42B8"/>
+    <w:rPr>
+      <w:rFonts w:asciiTheme="majorHAnsi" w:eastAsiaTheme="majorEastAsia" w:hAnsiTheme="majorHAnsi" w:cstheme="majorBidi"/>
+      <w:color w:val="2F5496" w:themeColor="accent1" w:themeShade="BF"/>
+      <w:sz w:val="26"/>
+      <w:szCs w:val="26"/>
+    </w:rPr>
+  </w:style>
+  <w:style w:type="character" w:customStyle="1" w:styleId="Heading3Char">
+    <w:name w:val="Heading 3 Char"/>
+    <w:basedOn w:val="DefaultParagraphFont"/>
+    <w:link w:val="Heading3"/>
+    <w:uiPriority w:val="9"/>
+    <w:rsid w:val="00BE42B8"/>
+    <w:rPr>
+      <w:rFonts w:asciiTheme="majorHAnsi" w:eastAsiaTheme="majorEastAsia" w:hAnsiTheme="majorHAnsi" w:cstheme="majorBidi"/>
+      <w:color w:val="1F3763" w:themeColor="accent1" w:themeShade="7F"/>
+      <w:sz w:val="24"/>
+      <w:szCs w:val="24"/>
+    </w:rPr>
   </w:style>
 </w:styles>
 </file>

</xml_diff>

<commit_message>
Finished the spike report for planet wars tactical analysis
</commit_message>
<xml_diff>
--- a/07 - Spike - Tactical Analysis with PlanetWars/Spike Report - Task 7 - PlanetWars Tactical Analysis.docx
+++ b/07 - Spike - Tactical Analysis with PlanetWars/Spike Report - Task 7 - PlanetWars Tactical Analysis.docx
@@ -694,7 +694,7 @@
                     <pic:cNvPicPr/>
                   </pic:nvPicPr>
                   <pic:blipFill>
-                    <a:blip r:embed="rId5"/>
+                    <a:blip r:embed="rId6"/>
                     <a:stretch>
                       <a:fillRect/>
                     </a:stretch>
@@ -762,7 +762,7 @@
                     <pic:cNvPicPr/>
                   </pic:nvPicPr>
                   <pic:blipFill>
-                    <a:blip r:embed="rId6"/>
+                    <a:blip r:embed="rId7"/>
                     <a:stretch>
                       <a:fillRect/>
                     </a:stretch>
@@ -1092,7 +1092,7 @@
                     <pic:cNvPicPr/>
                   </pic:nvPicPr>
                   <pic:blipFill>
-                    <a:blip r:embed="rId7"/>
+                    <a:blip r:embed="rId8"/>
                     <a:stretch>
                       <a:fillRect/>
                     </a:stretch>
@@ -4362,11 +4362,123 @@
       </w:r>
     </w:p>
     <w:p>
+      <w:pPr>
+        <w:rPr>
+          <w:i/>
+          <w:sz w:val="20"/>
+        </w:rPr>
+      </w:pPr>
+    </w:p>
+    <w:p>
+      <w:r>
+        <w:t xml:space="preserve">Information that was analysed by </w:t>
+      </w:r>
       <w:proofErr w:type="spellStart"/>
       <w:r>
-        <w:t>fgh</w:t>
+        <w:t>SimpleTactical</w:t>
       </w:r>
       <w:proofErr w:type="spellEnd"/>
+      <w:r>
+        <w:t xml:space="preserve"> and </w:t>
+      </w:r>
+      <w:proofErr w:type="spellStart"/>
+      <w:r>
+        <w:t>ComplexTactical</w:t>
+      </w:r>
+      <w:proofErr w:type="spellEnd"/>
+      <w:r>
+        <w:t>:</w:t>
+      </w:r>
+    </w:p>
+    <w:p>
+      <w:pPr>
+        <w:pStyle w:val="ListParagraph"/>
+        <w:numPr>
+          <w:ilvl w:val="0"/>
+          <w:numId w:val="1"/>
+        </w:numPr>
+      </w:pPr>
+      <w:r>
+        <w:t>The no. of planets each player controls.</w:t>
+      </w:r>
+    </w:p>
+    <w:p>
+      <w:pPr>
+        <w:pStyle w:val="ListParagraph"/>
+        <w:numPr>
+          <w:ilvl w:val="0"/>
+          <w:numId w:val="1"/>
+        </w:numPr>
+      </w:pPr>
+      <w:r>
+        <w:t>No. of ships at each planet.</w:t>
+      </w:r>
+    </w:p>
+    <w:p>
+      <w:pPr>
+        <w:pStyle w:val="ListParagraph"/>
+        <w:numPr>
+          <w:ilvl w:val="0"/>
+          <w:numId w:val="1"/>
+        </w:numPr>
+      </w:pPr>
+      <w:r>
+        <w:t>Production rate of each planet.</w:t>
+      </w:r>
+    </w:p>
+    <w:p>
+      <w:pPr>
+        <w:pStyle w:val="ListParagraph"/>
+        <w:numPr>
+          <w:ilvl w:val="0"/>
+          <w:numId w:val="1"/>
+        </w:numPr>
+      </w:pPr>
+      <w:r>
+        <w:t>Distance between planets.</w:t>
+      </w:r>
+    </w:p>
+    <w:p>
+      <w:pPr>
+        <w:pStyle w:val="ListParagraph"/>
+        <w:numPr>
+          <w:ilvl w:val="0"/>
+          <w:numId w:val="1"/>
+        </w:numPr>
+      </w:pPr>
+      <w:r>
+        <w:t>Source and destination planets of a fleet (via that information being put into an event).</w:t>
+      </w:r>
+    </w:p>
+    <w:p/>
+    <w:p>
+      <w:r>
+        <w:t>Information that could be analysed and exploited:</w:t>
+      </w:r>
+    </w:p>
+    <w:p>
+      <w:pPr>
+        <w:pStyle w:val="ListParagraph"/>
+        <w:numPr>
+          <w:ilvl w:val="0"/>
+          <w:numId w:val="1"/>
+        </w:numPr>
+      </w:pPr>
+      <w:r>
+        <w:t>The no. of ships in a fleet.</w:t>
+      </w:r>
+    </w:p>
+    <w:p>
+      <w:pPr>
+        <w:pStyle w:val="ListParagraph"/>
+        <w:numPr>
+          <w:ilvl w:val="0"/>
+          <w:numId w:val="1"/>
+        </w:numPr>
+      </w:pPr>
+      <w:r>
+        <w:t>Possibly, which planets are visible or not to the enemy’s fog of war, if bots could be made aware of that.</w:t>
+      </w:r>
     </w:p>
     <w:p>
       <w:pPr>
@@ -4415,11 +4527,26 @@
       </w:r>
     </w:p>
     <w:p>
-      <w:proofErr w:type="spellStart"/>
-      <w:r>
-        <w:t>dfgh</w:t>
-      </w:r>
-      <w:proofErr w:type="spellEnd"/>
+      <w:pPr>
+        <w:rPr>
+          <w:i/>
+          <w:sz w:val="20"/>
+        </w:rPr>
+      </w:pPr>
+    </w:p>
+    <w:p>
+      <w:r>
+        <w:t xml:space="preserve">Human players could likely make an educated guess of which planets were or were not inside their enemy’s field of view and thus concealed by the fog of war. Using such information, they could </w:t>
+      </w:r>
+      <w:r>
+        <w:t>build up ships</w:t>
+      </w:r>
+      <w:r>
+        <w:t xml:space="preserve"> just outside of their opponents’ awareness and maximise their chances of conducting an impactful surprise attack</w:t>
+      </w:r>
+      <w:r>
+        <w:t>, perhaps even from seemingly random locations if they position their ships correctly. I would imagine that it would be possible to program bots to use such tactics. Tricky for students perhaps, but possible.</w:t>
+      </w:r>
     </w:p>
     <w:p>
       <w:pPr>
@@ -4467,11 +4594,62 @@
       </w:r>
     </w:p>
     <w:p>
-      <w:r>
-        <w:t>sfgh</w:t>
+      <w:pPr>
+        <w:rPr>
+          <w:i/>
+          <w:sz w:val="20"/>
+        </w:rPr>
+      </w:pPr>
+    </w:p>
+    <w:p>
+      <w:r>
+        <w:t xml:space="preserve">If a map is symmetrical in its distribution of planets, then the players / bots have equal opportunity to capture well positioned or high-production planets, and the result of the match would be determined based solely on the skill of the player or the sophistication of the bot’s algorithm. That is not the case with asymmetrical maps as, by definition, one player has access to more high-production planets or is closer to a larger number of planets than the other, giving them an advantage. </w:t>
       </w:r>
       <w:bookmarkStart w:id="0" w:name="_GoBack"/>
       <w:bookmarkEnd w:id="0"/>
+      <w:r>
+        <w:t xml:space="preserve">I’d argue this was evidenced by the games played between </w:t>
+      </w:r>
+      <w:proofErr w:type="spellStart"/>
+      <w:r>
+        <w:t>SimpleTactical</w:t>
+      </w:r>
+      <w:proofErr w:type="spellEnd"/>
+      <w:r>
+        <w:t xml:space="preserve"> and </w:t>
+      </w:r>
+      <w:proofErr w:type="spellStart"/>
+      <w:r>
+        <w:t>ComplexTactical</w:t>
+      </w:r>
+      <w:proofErr w:type="spellEnd"/>
+      <w:r>
+        <w:t xml:space="preserve">, specifically on map 88: on each other map tested, </w:t>
+      </w:r>
+      <w:proofErr w:type="spellStart"/>
+      <w:r>
+        <w:t>SimpleTactical</w:t>
+      </w:r>
+      <w:proofErr w:type="spellEnd"/>
+      <w:r>
+        <w:t xml:space="preserve"> won all games, but on map 88, the bot that was player 2 won all games through a suspected tactical advantage over player 1 great enough to overcome the strategic inferiority of </w:t>
+      </w:r>
+      <w:proofErr w:type="spellStart"/>
+      <w:r>
+        <w:t>ComplexTactical’s</w:t>
+      </w:r>
+      <w:proofErr w:type="spellEnd"/>
+      <w:r>
+        <w:t xml:space="preserve"> algorithm when compared to </w:t>
+      </w:r>
+      <w:proofErr w:type="spellStart"/>
+      <w:r>
+        <w:t>SimpleTactical</w:t>
+      </w:r>
+      <w:proofErr w:type="spellEnd"/>
+      <w:r>
+        <w:t>.</w:t>
+      </w:r>
     </w:p>
     <w:sectPr>
       <w:pgSz w:w="11906" w:h="16838"/>
@@ -5478,4 +5656,16 @@
     </a:ext>
   </a:extLst>
 </a:theme>
+</file>
+
+<file path=customXml/item1.xml><?xml version="1.0" encoding="utf-8"?>
+<b:Sources xmlns:b="http://schemas.openxmlformats.org/officeDocument/2006/bibliography" xmlns="http://schemas.openxmlformats.org/officeDocument/2006/bibliography" SelectedStyle="\APASixthEditionOfficeOnline.xsl" StyleName="APA" Version="6"/>
+</file>
+
+<file path=customXml/itemProps1.xml><?xml version="1.0" encoding="utf-8"?>
+<ds:datastoreItem xmlns:ds="http://schemas.openxmlformats.org/officeDocument/2006/customXml" ds:itemID="{040A1E46-CCC7-4283-9AAC-598D7C3706B8}">
+  <ds:schemaRefs>
+    <ds:schemaRef ds:uri="http://schemas.openxmlformats.org/officeDocument/2006/bibliography"/>
+  </ds:schemaRefs>
+</ds:datastoreItem>
 </file>
</xml_diff>